<commit_message>
Practical 3 part-2 completed
</commit_message>
<xml_diff>
--- a/Practical3.docx
+++ b/Practical3.docx
@@ -1150,17 +1150,16 @@
         <w:t>What happens if you type a word longer than 19 characters? Try it and observe.</w:t>
       </w:r>
     </w:p>
-    <w:p/>
     <w:p>
       <w:r>
         <w:drawing>
-          <wp:anchor distT="0" distB="0" distL="114300" distR="114300" simplePos="0" relativeHeight="251669504" behindDoc="0" locked="0" layoutInCell="1" allowOverlap="1" wp14:anchorId="210B91E7" wp14:editId="53E8FCD2">
+          <wp:anchor distT="0" distB="0" distL="114300" distR="114300" simplePos="0" relativeHeight="251669504" behindDoc="0" locked="0" layoutInCell="1" allowOverlap="1" wp14:anchorId="210B91E7" wp14:editId="5B721C08">
             <wp:simplePos x="0" y="0"/>
-            <wp:positionH relativeFrom="column">
-              <wp:posOffset>0</wp:posOffset>
+            <wp:positionH relativeFrom="margin">
+              <wp:align>right</wp:align>
             </wp:positionH>
             <wp:positionV relativeFrom="paragraph">
-              <wp:posOffset>-635</wp:posOffset>
+              <wp:posOffset>92583</wp:posOffset>
             </wp:positionV>
             <wp:extent cx="5733415" cy="1218565"/>
             <wp:effectExtent l="0" t="0" r="635" b="635"/>
@@ -1198,6 +1197,672 @@
         </w:drawing>
       </w:r>
     </w:p>
+    <w:p/>
+    <w:p/>
+    <w:p/>
+    <w:p/>
+    <w:p/>
+    <w:p/>
+    <w:p>
+      <w:pPr>
+        <w:spacing w:after="160" w:line="278" w:lineRule="auto"/>
+      </w:pPr>
+      <w:r>
+        <w:br w:type="page"/>
+      </w:r>
+    </w:p>
+    <w:p>
+      <w:pPr>
+        <w:pStyle w:val="ListParagraph"/>
+        <w:numPr>
+          <w:ilvl w:val="0"/>
+          <w:numId w:val="2"/>
+        </w:numPr>
+        <w:ind w:left="115"/>
+        <w:rPr>
+          <w:rFonts w:cs="Calibri"/>
+        </w:rPr>
+      </w:pPr>
+      <w:r>
+        <w:rPr>
+          <w:rFonts w:cs="Calibri"/>
+        </w:rPr>
+        <w:lastRenderedPageBreak/>
+        <w:t xml:space="preserve">first, to create a program file called </w:t>
+      </w:r>
+      <w:proofErr w:type="spellStart"/>
+      <w:r>
+        <w:rPr>
+          <w:rFonts w:ascii="Courier New" w:eastAsia="Courier New" w:hAnsi="Courier New" w:cs="Courier New"/>
+        </w:rPr>
+        <w:t>ElectricityBillA.c</w:t>
+      </w:r>
+      <w:proofErr w:type="spellEnd"/>
+      <w:r>
+        <w:t xml:space="preserve"> </w:t>
+      </w:r>
+      <w:r>
+        <w:rPr>
+          <w:rFonts w:cs="Calibri"/>
+        </w:rPr>
+        <w:t>in the</w:t>
+      </w:r>
+      <w:r>
+        <w:t xml:space="preserve"> </w:t>
+      </w:r>
+      <w:r>
+        <w:rPr>
+          <w:rFonts w:eastAsia="Courier New" w:cs="Calibri"/>
+          <w:b/>
+          <w:bCs/>
+        </w:rPr>
+        <w:t>practical3</w:t>
+      </w:r>
+      <w:r>
+        <w:rPr>
+          <w:b/>
+          <w:bCs/>
+        </w:rPr>
+        <w:t xml:space="preserve"> </w:t>
+      </w:r>
+      <w:r>
+        <w:rPr>
+          <w:rFonts w:cs="Calibri"/>
+          <w:b/>
+          <w:bCs/>
+        </w:rPr>
+        <w:t>folder</w:t>
+      </w:r>
+      <w:r>
+        <w:rPr>
+          <w:rFonts w:cs="Calibri"/>
+        </w:rPr>
+        <w:t xml:space="preserve"> that you have already created; </w:t>
+      </w:r>
+    </w:p>
+    <w:p>
+      <w:pPr>
+        <w:pStyle w:val="ListParagraph"/>
+        <w:ind w:left="115"/>
+        <w:rPr>
+          <w:rFonts w:cs="Calibri"/>
+        </w:rPr>
+      </w:pPr>
+      <w:r>
+        <w:rPr>
+          <w:rFonts w:cs="Calibri"/>
+        </w:rPr>
+        <w:drawing>
+          <wp:anchor distT="0" distB="0" distL="114300" distR="114300" simplePos="0" relativeHeight="251671552" behindDoc="0" locked="0" layoutInCell="1" allowOverlap="1" wp14:anchorId="03A345AE" wp14:editId="3112CB32">
+            <wp:simplePos x="0" y="0"/>
+            <wp:positionH relativeFrom="margin">
+              <wp:posOffset>31531</wp:posOffset>
+            </wp:positionH>
+            <wp:positionV relativeFrom="paragraph">
+              <wp:posOffset>899</wp:posOffset>
+            </wp:positionV>
+            <wp:extent cx="1875375" cy="3678620"/>
+            <wp:effectExtent l="0" t="0" r="0" b="0"/>
+            <wp:wrapNone/>
+            <wp:docPr id="99028153" name="Picture 1"/>
+            <wp:cNvGraphicFramePr>
+              <a:graphicFrameLocks xmlns:a="http://schemas.openxmlformats.org/drawingml/2006/main" noChangeAspect="1"/>
+            </wp:cNvGraphicFramePr>
+            <a:graphic xmlns:a="http://schemas.openxmlformats.org/drawingml/2006/main">
+              <a:graphicData uri="http://schemas.openxmlformats.org/drawingml/2006/picture">
+                <pic:pic xmlns:pic="http://schemas.openxmlformats.org/drawingml/2006/picture">
+                  <pic:nvPicPr>
+                    <pic:cNvPr id="99028153" name=""/>
+                    <pic:cNvPicPr/>
+                  </pic:nvPicPr>
+                  <pic:blipFill>
+                    <a:blip r:embed="rId11"/>
+                    <a:stretch>
+                      <a:fillRect/>
+                    </a:stretch>
+                  </pic:blipFill>
+                  <pic:spPr>
+                    <a:xfrm>
+                      <a:off x="0" y="0"/>
+                      <a:ext cx="1880669" cy="3689004"/>
+                    </a:xfrm>
+                    <a:prstGeom prst="rect">
+                      <a:avLst/>
+                    </a:prstGeom>
+                  </pic:spPr>
+                </pic:pic>
+              </a:graphicData>
+            </a:graphic>
+            <wp14:sizeRelH relativeFrom="margin">
+              <wp14:pctWidth>0</wp14:pctWidth>
+            </wp14:sizeRelH>
+            <wp14:sizeRelV relativeFrom="margin">
+              <wp14:pctHeight>0</wp14:pctHeight>
+            </wp14:sizeRelV>
+          </wp:anchor>
+        </w:drawing>
+      </w:r>
+    </w:p>
+    <w:p>
+      <w:pPr>
+        <w:pStyle w:val="ListParagraph"/>
+        <w:ind w:left="115"/>
+        <w:rPr>
+          <w:rFonts w:cs="Calibri"/>
+        </w:rPr>
+      </w:pPr>
+    </w:p>
+    <w:p>
+      <w:pPr>
+        <w:pStyle w:val="ListParagraph"/>
+        <w:ind w:left="115"/>
+        <w:rPr>
+          <w:rFonts w:cs="Calibri"/>
+        </w:rPr>
+      </w:pPr>
+    </w:p>
+    <w:p>
+      <w:pPr>
+        <w:pStyle w:val="ListParagraph"/>
+        <w:ind w:left="115"/>
+        <w:rPr>
+          <w:rFonts w:cs="Calibri"/>
+        </w:rPr>
+      </w:pPr>
+    </w:p>
+    <w:p>
+      <w:pPr>
+        <w:pStyle w:val="ListParagraph"/>
+        <w:ind w:left="115"/>
+        <w:rPr>
+          <w:rFonts w:cs="Calibri"/>
+        </w:rPr>
+      </w:pPr>
+    </w:p>
+    <w:p>
+      <w:pPr>
+        <w:pStyle w:val="ListParagraph"/>
+        <w:ind w:left="115"/>
+        <w:rPr>
+          <w:rFonts w:cs="Calibri"/>
+        </w:rPr>
+      </w:pPr>
+    </w:p>
+    <w:p>
+      <w:pPr>
+        <w:pStyle w:val="ListParagraph"/>
+        <w:ind w:left="115"/>
+        <w:rPr>
+          <w:rFonts w:cs="Calibri"/>
+        </w:rPr>
+      </w:pPr>
+    </w:p>
+    <w:p>
+      <w:pPr>
+        <w:pStyle w:val="ListParagraph"/>
+        <w:ind w:left="115"/>
+        <w:rPr>
+          <w:rFonts w:cs="Calibri"/>
+        </w:rPr>
+      </w:pPr>
+    </w:p>
+    <w:p>
+      <w:pPr>
+        <w:pStyle w:val="ListParagraph"/>
+        <w:ind w:left="115"/>
+        <w:rPr>
+          <w:rFonts w:cs="Calibri"/>
+        </w:rPr>
+      </w:pPr>
+    </w:p>
+    <w:p>
+      <w:pPr>
+        <w:pStyle w:val="ListParagraph"/>
+        <w:ind w:left="115"/>
+        <w:rPr>
+          <w:rFonts w:cs="Calibri"/>
+        </w:rPr>
+      </w:pPr>
+    </w:p>
+    <w:p>
+      <w:pPr>
+        <w:pStyle w:val="ListParagraph"/>
+        <w:ind w:left="115"/>
+        <w:rPr>
+          <w:rFonts w:cs="Calibri"/>
+        </w:rPr>
+      </w:pPr>
+    </w:p>
+    <w:p>
+      <w:pPr>
+        <w:pStyle w:val="ListParagraph"/>
+        <w:ind w:left="115"/>
+        <w:rPr>
+          <w:rFonts w:cs="Calibri"/>
+        </w:rPr>
+      </w:pPr>
+    </w:p>
+    <w:p>
+      <w:pPr>
+        <w:pStyle w:val="ListParagraph"/>
+        <w:ind w:left="115"/>
+        <w:rPr>
+          <w:rFonts w:cs="Calibri"/>
+        </w:rPr>
+      </w:pPr>
+    </w:p>
+    <w:p>
+      <w:pPr>
+        <w:pStyle w:val="ListParagraph"/>
+        <w:ind w:left="115"/>
+        <w:rPr>
+          <w:rFonts w:cs="Calibri"/>
+        </w:rPr>
+      </w:pPr>
+    </w:p>
+    <w:p>
+      <w:pPr>
+        <w:pStyle w:val="ListParagraph"/>
+        <w:ind w:left="115"/>
+        <w:rPr>
+          <w:rFonts w:cs="Calibri"/>
+        </w:rPr>
+      </w:pPr>
+    </w:p>
+    <w:p>
+      <w:pPr>
+        <w:pStyle w:val="ListParagraph"/>
+        <w:ind w:left="115"/>
+        <w:rPr>
+          <w:rFonts w:cs="Calibri"/>
+        </w:rPr>
+      </w:pPr>
+    </w:p>
+    <w:p>
+      <w:pPr>
+        <w:pStyle w:val="ListParagraph"/>
+        <w:ind w:left="115"/>
+        <w:rPr>
+          <w:rFonts w:cs="Calibri"/>
+        </w:rPr>
+      </w:pPr>
+    </w:p>
+    <w:p>
+      <w:pPr>
+        <w:pStyle w:val="ListParagraph"/>
+        <w:ind w:left="115"/>
+        <w:rPr>
+          <w:rFonts w:cs="Calibri"/>
+        </w:rPr>
+      </w:pPr>
+    </w:p>
+    <w:p>
+      <w:pPr>
+        <w:pStyle w:val="ListParagraph"/>
+        <w:ind w:left="115"/>
+        <w:rPr>
+          <w:rFonts w:cs="Calibri"/>
+        </w:rPr>
+      </w:pPr>
+    </w:p>
+    <w:p>
+      <w:pPr>
+        <w:pStyle w:val="ListParagraph"/>
+        <w:numPr>
+          <w:ilvl w:val="0"/>
+          <w:numId w:val="2"/>
+        </w:numPr>
+        <w:ind w:left="115"/>
+        <w:rPr>
+          <w:rFonts w:cs="Calibri"/>
+        </w:rPr>
+      </w:pPr>
+      <w:r>
+        <w:rPr>
+          <w:rFonts w:cs="Calibri"/>
+        </w:rPr>
+        <w:t>second, to design, write and run a C program which will read input data from the keyboard which consists of 4 integers representing the previous metre reading, the present metre reading, day and month, each separated by a</w:t>
+      </w:r>
+      <w:r>
+        <w:t xml:space="preserve"> </w:t>
+      </w:r>
+      <w:r>
+        <w:rPr>
+          <w:rFonts w:ascii="Courier New" w:eastAsia="Courier New" w:hAnsi="Courier New" w:cs="Courier New"/>
+        </w:rPr>
+        <w:t>space</w:t>
+      </w:r>
+      <w:r>
+        <w:t>/</w:t>
+      </w:r>
+      <w:r>
+        <w:rPr>
+          <w:rFonts w:ascii="Courier New" w:eastAsia="Courier New" w:hAnsi="Courier New" w:cs="Courier New"/>
+        </w:rPr>
+        <w:t xml:space="preserve">return </w:t>
+      </w:r>
+      <w:r>
+        <w:rPr>
+          <w:rFonts w:cs="Calibri"/>
+        </w:rPr>
+        <w:t xml:space="preserve">(refer to Part 1 for this task). </w:t>
+      </w:r>
+    </w:p>
+    <w:p>
+      <w:pPr>
+        <w:pStyle w:val="ListParagraph"/>
+        <w:ind w:left="115"/>
+        <w:rPr>
+          <w:rFonts w:cs="Calibri"/>
+        </w:rPr>
+      </w:pPr>
+      <w:r>
+        <w:rPr>
+          <w:rFonts w:cs="Calibri"/>
+          <w:noProof/>
+        </w:rPr>
+        <w:drawing>
+          <wp:anchor distT="0" distB="0" distL="114300" distR="114300" simplePos="0" relativeHeight="251672576" behindDoc="0" locked="0" layoutInCell="1" allowOverlap="1" wp14:anchorId="2CE270F6" wp14:editId="5993FD13">
+            <wp:simplePos x="0" y="0"/>
+            <wp:positionH relativeFrom="margin">
+              <wp:posOffset>409487</wp:posOffset>
+            </wp:positionH>
+            <wp:positionV relativeFrom="paragraph">
+              <wp:posOffset>9350</wp:posOffset>
+            </wp:positionV>
+            <wp:extent cx="4548836" cy="4722144"/>
+            <wp:effectExtent l="0" t="0" r="4445" b="2540"/>
+            <wp:wrapNone/>
+            <wp:docPr id="240832690" name="Picture 1"/>
+            <wp:cNvGraphicFramePr>
+              <a:graphicFrameLocks xmlns:a="http://schemas.openxmlformats.org/drawingml/2006/main" noChangeAspect="1"/>
+            </wp:cNvGraphicFramePr>
+            <a:graphic xmlns:a="http://schemas.openxmlformats.org/drawingml/2006/main">
+              <a:graphicData uri="http://schemas.openxmlformats.org/drawingml/2006/picture">
+                <pic:pic xmlns:pic="http://schemas.openxmlformats.org/drawingml/2006/picture">
+                  <pic:nvPicPr>
+                    <pic:cNvPr id="240832690" name="Picture 240832690"/>
+                    <pic:cNvPicPr/>
+                  </pic:nvPicPr>
+                  <pic:blipFill>
+                    <a:blip r:embed="rId12" cstate="print">
+                      <a:extLst>
+                        <a:ext uri="{28A0092B-C50C-407E-A947-70E740481C1C}">
+                          <a14:useLocalDpi xmlns:a14="http://schemas.microsoft.com/office/drawing/2010/main" val="0"/>
+                        </a:ext>
+                      </a:extLst>
+                    </a:blip>
+                    <a:stretch>
+                      <a:fillRect/>
+                    </a:stretch>
+                  </pic:blipFill>
+                  <pic:spPr>
+                    <a:xfrm>
+                      <a:off x="0" y="0"/>
+                      <a:ext cx="4548836" cy="4722144"/>
+                    </a:xfrm>
+                    <a:prstGeom prst="rect">
+                      <a:avLst/>
+                    </a:prstGeom>
+                  </pic:spPr>
+                </pic:pic>
+              </a:graphicData>
+            </a:graphic>
+            <wp14:sizeRelH relativeFrom="margin">
+              <wp14:pctWidth>0</wp14:pctWidth>
+            </wp14:sizeRelH>
+            <wp14:sizeRelV relativeFrom="margin">
+              <wp14:pctHeight>0</wp14:pctHeight>
+            </wp14:sizeRelV>
+          </wp:anchor>
+        </w:drawing>
+      </w:r>
+    </w:p>
+    <w:p>
+      <w:pPr>
+        <w:pStyle w:val="ListParagraph"/>
+        <w:ind w:left="115"/>
+        <w:rPr>
+          <w:rFonts w:cs="Calibri"/>
+        </w:rPr>
+      </w:pPr>
+    </w:p>
+    <w:p>
+      <w:pPr>
+        <w:pStyle w:val="ListParagraph"/>
+        <w:ind w:left="115"/>
+        <w:rPr>
+          <w:rFonts w:cs="Calibri"/>
+        </w:rPr>
+      </w:pPr>
+    </w:p>
+    <w:p>
+      <w:pPr>
+        <w:pStyle w:val="ListParagraph"/>
+        <w:ind w:left="115"/>
+        <w:rPr>
+          <w:rFonts w:cs="Calibri"/>
+        </w:rPr>
+      </w:pPr>
+    </w:p>
+    <w:p>
+      <w:pPr>
+        <w:pStyle w:val="ListParagraph"/>
+        <w:ind w:left="115"/>
+        <w:rPr>
+          <w:rFonts w:cs="Calibri"/>
+        </w:rPr>
+      </w:pPr>
+    </w:p>
+    <w:p>
+      <w:pPr>
+        <w:pStyle w:val="ListParagraph"/>
+        <w:ind w:left="115"/>
+        <w:rPr>
+          <w:rFonts w:cs="Calibri"/>
+        </w:rPr>
+      </w:pPr>
+    </w:p>
+    <w:p>
+      <w:pPr>
+        <w:pStyle w:val="ListParagraph"/>
+        <w:ind w:left="115"/>
+        <w:rPr>
+          <w:rFonts w:cs="Calibri"/>
+        </w:rPr>
+      </w:pPr>
+    </w:p>
+    <w:p>
+      <w:pPr>
+        <w:pStyle w:val="ListParagraph"/>
+        <w:ind w:left="115"/>
+        <w:rPr>
+          <w:rFonts w:cs="Calibri"/>
+        </w:rPr>
+      </w:pPr>
+    </w:p>
+    <w:p>
+      <w:pPr>
+        <w:pStyle w:val="ListParagraph"/>
+        <w:ind w:left="115"/>
+        <w:rPr>
+          <w:rFonts w:cs="Calibri"/>
+        </w:rPr>
+      </w:pPr>
+    </w:p>
+    <w:p>
+      <w:pPr>
+        <w:pStyle w:val="ListParagraph"/>
+        <w:ind w:left="115"/>
+        <w:rPr>
+          <w:rFonts w:cs="Calibri"/>
+        </w:rPr>
+      </w:pPr>
+    </w:p>
+    <w:p>
+      <w:pPr>
+        <w:pStyle w:val="ListParagraph"/>
+        <w:ind w:left="115"/>
+        <w:rPr>
+          <w:rFonts w:cs="Calibri"/>
+        </w:rPr>
+      </w:pPr>
+    </w:p>
+    <w:p>
+      <w:pPr>
+        <w:pStyle w:val="ListParagraph"/>
+        <w:ind w:left="115"/>
+        <w:rPr>
+          <w:rFonts w:cs="Calibri"/>
+        </w:rPr>
+      </w:pPr>
+    </w:p>
+    <w:p>
+      <w:pPr>
+        <w:pStyle w:val="ListParagraph"/>
+        <w:ind w:left="115"/>
+        <w:rPr>
+          <w:rFonts w:cs="Calibri"/>
+        </w:rPr>
+      </w:pPr>
+    </w:p>
+    <w:p>
+      <w:pPr>
+        <w:pStyle w:val="ListParagraph"/>
+        <w:ind w:left="115"/>
+        <w:rPr>
+          <w:rFonts w:cs="Calibri"/>
+        </w:rPr>
+      </w:pPr>
+    </w:p>
+    <w:p>
+      <w:pPr>
+        <w:pStyle w:val="ListParagraph"/>
+        <w:ind w:left="115"/>
+        <w:rPr>
+          <w:rFonts w:cs="Calibri"/>
+        </w:rPr>
+      </w:pPr>
+    </w:p>
+    <w:p>
+      <w:pPr>
+        <w:pStyle w:val="ListParagraph"/>
+        <w:ind w:left="115"/>
+        <w:rPr>
+          <w:rFonts w:cs="Calibri"/>
+        </w:rPr>
+      </w:pPr>
+    </w:p>
+    <w:p>
+      <w:pPr>
+        <w:pStyle w:val="ListParagraph"/>
+        <w:ind w:left="115"/>
+        <w:rPr>
+          <w:rFonts w:cs="Calibri"/>
+        </w:rPr>
+      </w:pPr>
+    </w:p>
+    <w:p>
+      <w:pPr>
+        <w:pStyle w:val="ListParagraph"/>
+        <w:ind w:left="115"/>
+        <w:rPr>
+          <w:rFonts w:cs="Calibri"/>
+        </w:rPr>
+      </w:pPr>
+    </w:p>
+    <w:p>
+      <w:pPr>
+        <w:pStyle w:val="ListParagraph"/>
+        <w:ind w:left="115"/>
+        <w:rPr>
+          <w:rFonts w:cs="Calibri"/>
+        </w:rPr>
+      </w:pPr>
+    </w:p>
+    <w:p>
+      <w:pPr>
+        <w:pStyle w:val="ListParagraph"/>
+        <w:ind w:left="115"/>
+        <w:rPr>
+          <w:rFonts w:cs="Calibri"/>
+        </w:rPr>
+      </w:pPr>
+    </w:p>
+    <w:p>
+      <w:pPr>
+        <w:pStyle w:val="ListParagraph"/>
+        <w:numPr>
+          <w:ilvl w:val="0"/>
+          <w:numId w:val="2"/>
+        </w:numPr>
+        <w:spacing w:after="3" w:line="242" w:lineRule="auto"/>
+        <w:rPr>
+          <w:rFonts w:cs="Calibri"/>
+        </w:rPr>
+      </w:pPr>
+      <w:r>
+        <w:rPr>
+          <w:rFonts w:cs="Calibri"/>
+        </w:rPr>
+        <w:lastRenderedPageBreak/>
+        <w:t xml:space="preserve">Test your program with more input data given below. </w:t>
+      </w:r>
+      <w:r>
+        <w:rPr>
+          <w:rFonts w:cs="Calibri"/>
+          <w:i/>
+        </w:rPr>
+        <w:t xml:space="preserve">Note that you need to run your program again for each of the following sets of input values (run your program with one set of values at a time, e.g., run it 7 times). </w:t>
+      </w:r>
+    </w:p>
+    <w:p>
+      <w:r>
+        <w:drawing>
+          <wp:anchor distT="0" distB="0" distL="114300" distR="114300" simplePos="0" relativeHeight="251674624" behindDoc="0" locked="0" layoutInCell="1" allowOverlap="1" wp14:anchorId="0852FC53" wp14:editId="2CD7458D">
+            <wp:simplePos x="0" y="0"/>
+            <wp:positionH relativeFrom="column">
+              <wp:posOffset>220717</wp:posOffset>
+            </wp:positionH>
+            <wp:positionV relativeFrom="paragraph">
+              <wp:posOffset>52552</wp:posOffset>
+            </wp:positionV>
+            <wp:extent cx="5733415" cy="5657215"/>
+            <wp:effectExtent l="0" t="0" r="635" b="635"/>
+            <wp:wrapNone/>
+            <wp:docPr id="1831778777" name="Picture 1"/>
+            <wp:cNvGraphicFramePr>
+              <a:graphicFrameLocks xmlns:a="http://schemas.openxmlformats.org/drawingml/2006/main" noChangeAspect="1"/>
+            </wp:cNvGraphicFramePr>
+            <a:graphic xmlns:a="http://schemas.openxmlformats.org/drawingml/2006/main">
+              <a:graphicData uri="http://schemas.openxmlformats.org/drawingml/2006/picture">
+                <pic:pic xmlns:pic="http://schemas.openxmlformats.org/drawingml/2006/picture">
+                  <pic:nvPicPr>
+                    <pic:cNvPr id="1831778777" name=""/>
+                    <pic:cNvPicPr/>
+                  </pic:nvPicPr>
+                  <pic:blipFill>
+                    <a:blip r:embed="rId13"/>
+                    <a:stretch>
+                      <a:fillRect/>
+                    </a:stretch>
+                  </pic:blipFill>
+                  <pic:spPr>
+                    <a:xfrm>
+                      <a:off x="0" y="0"/>
+                      <a:ext cx="5733415" cy="5657215"/>
+                    </a:xfrm>
+                    <a:prstGeom prst="rect">
+                      <a:avLst/>
+                    </a:prstGeom>
+                  </pic:spPr>
+                </pic:pic>
+              </a:graphicData>
+            </a:graphic>
+          </wp:anchor>
+        </w:drawing>
+      </w:r>
+    </w:p>
     <w:sectPr>
       <w:pgSz w:w="11909" w:h="16834" w:code="9"/>
       <w:pgMar w:top="1440" w:right="1440" w:bottom="1440" w:left="1440" w:header="720" w:footer="720" w:gutter="0"/>
@@ -1296,8 +1961,97 @@
       </w:pPr>
     </w:lvl>
   </w:abstractNum>
+  <w:abstractNum w:abstractNumId="1" w15:restartNumberingAfterBreak="0">
+    <w:nsid w:val="7EA96006"/>
+    <w:multiLevelType w:val="hybridMultilevel"/>
+    <w:tmpl w:val="ED0A3C74"/>
+    <w:lvl w:ilvl="0" w:tplc="FFFFFFFF">
+      <w:start w:val="1"/>
+      <w:numFmt w:val="decimal"/>
+      <w:lvlText w:val="%1."/>
+      <w:lvlJc w:val="left"/>
+      <w:pPr>
+        <w:ind w:left="825" w:hanging="360"/>
+      </w:pPr>
+    </w:lvl>
+    <w:lvl w:ilvl="1" w:tplc="FFFFFFFF" w:tentative="1">
+      <w:start w:val="1"/>
+      <w:numFmt w:val="lowerLetter"/>
+      <w:lvlText w:val="%2."/>
+      <w:lvlJc w:val="left"/>
+      <w:pPr>
+        <w:ind w:left="1545" w:hanging="360"/>
+      </w:pPr>
+    </w:lvl>
+    <w:lvl w:ilvl="2" w:tplc="FFFFFFFF" w:tentative="1">
+      <w:start w:val="1"/>
+      <w:numFmt w:val="lowerRoman"/>
+      <w:lvlText w:val="%3."/>
+      <w:lvlJc w:val="right"/>
+      <w:pPr>
+        <w:ind w:left="2265" w:hanging="180"/>
+      </w:pPr>
+    </w:lvl>
+    <w:lvl w:ilvl="3" w:tplc="FFFFFFFF" w:tentative="1">
+      <w:start w:val="1"/>
+      <w:numFmt w:val="decimal"/>
+      <w:lvlText w:val="%4."/>
+      <w:lvlJc w:val="left"/>
+      <w:pPr>
+        <w:ind w:left="2985" w:hanging="360"/>
+      </w:pPr>
+    </w:lvl>
+    <w:lvl w:ilvl="4" w:tplc="FFFFFFFF" w:tentative="1">
+      <w:start w:val="1"/>
+      <w:numFmt w:val="lowerLetter"/>
+      <w:lvlText w:val="%5."/>
+      <w:lvlJc w:val="left"/>
+      <w:pPr>
+        <w:ind w:left="3705" w:hanging="360"/>
+      </w:pPr>
+    </w:lvl>
+    <w:lvl w:ilvl="5" w:tplc="FFFFFFFF" w:tentative="1">
+      <w:start w:val="1"/>
+      <w:numFmt w:val="lowerRoman"/>
+      <w:lvlText w:val="%6."/>
+      <w:lvlJc w:val="right"/>
+      <w:pPr>
+        <w:ind w:left="4425" w:hanging="180"/>
+      </w:pPr>
+    </w:lvl>
+    <w:lvl w:ilvl="6" w:tplc="FFFFFFFF" w:tentative="1">
+      <w:start w:val="1"/>
+      <w:numFmt w:val="decimal"/>
+      <w:lvlText w:val="%7."/>
+      <w:lvlJc w:val="left"/>
+      <w:pPr>
+        <w:ind w:left="5145" w:hanging="360"/>
+      </w:pPr>
+    </w:lvl>
+    <w:lvl w:ilvl="7" w:tplc="FFFFFFFF" w:tentative="1">
+      <w:start w:val="1"/>
+      <w:numFmt w:val="lowerLetter"/>
+      <w:lvlText w:val="%8."/>
+      <w:lvlJc w:val="left"/>
+      <w:pPr>
+        <w:ind w:left="5865" w:hanging="360"/>
+      </w:pPr>
+    </w:lvl>
+    <w:lvl w:ilvl="8" w:tplc="FFFFFFFF" w:tentative="1">
+      <w:start w:val="1"/>
+      <w:numFmt w:val="lowerRoman"/>
+      <w:lvlText w:val="%9."/>
+      <w:lvlJc w:val="right"/>
+      <w:pPr>
+        <w:ind w:left="6585" w:hanging="180"/>
+      </w:pPr>
+    </w:lvl>
+  </w:abstractNum>
   <w:num w:numId="1" w16cid:durableId="1645307831">
     <w:abstractNumId w:val="0"/>
+  </w:num>
+  <w:num w:numId="2" w16cid:durableId="127095113">
+    <w:abstractNumId w:val="1"/>
   </w:num>
 </w:numbering>
 </file>

</xml_diff>